<commit_message>
added list adapter, details activity, model updated, paper updated
</commit_message>
<xml_diff>
--- a/paper/Krechko.docx
+++ b/paper/Krechko.docx
@@ -3236,273 +3236,321 @@
       <w:bookmarkEnd w:id="5"/>
     </w:p>
     <w:p>
-      <w:r>
+      <w:pPr>
+        <w:rPr>
+          <w:highlight w:val="green"/>
+        </w:rPr>
+      </w:pPr>
+      <w:r>
+        <w:rPr>
+          <w:highlight w:val="green"/>
+        </w:rPr>
         <w:t>В</w:t>
       </w:r>
       <w:r>
+        <w:rPr>
+          <w:highlight w:val="green"/>
+        </w:rPr>
         <w:t xml:space="preserve"> 2016</w:t>
       </w:r>
       <w:r>
+        <w:rPr>
+          <w:highlight w:val="green"/>
+        </w:rPr>
         <w:t xml:space="preserve"> компания </w:t>
       </w:r>
       <w:r>
         <w:rPr>
+          <w:highlight w:val="green"/>
           <w:lang w:val="en-US"/>
         </w:rPr>
         <w:t>Google</w:t>
       </w:r>
       <w:r>
-        <w:t xml:space="preserve"> </w:t>
-      </w:r>
-      <w:r>
-        <w:t xml:space="preserve">провела исследование, которое называлось «Особенности повеления интернет-пользователей». В опросах для данного исследования было опрошено около 60 тысяч человек из 61 страны, среди которых была и Беларусь. </w:t>
-      </w:r>
-      <w:r>
+        <w:rPr>
+          <w:highlight w:val="green"/>
+        </w:rPr>
+        <w:t xml:space="preserve"> провела исследование, которое называлось «Особенности повеления интернет-пользователей». В опросах для данного исследования было опрошено около 60 тысяч человек из 61 страны, среди которых была и Беларусь. </w:t>
+      </w:r>
+      <w:r>
+        <w:rPr>
+          <w:highlight w:val="green"/>
+        </w:rPr>
         <w:t>По результатам исследования</w:t>
       </w:r>
       <w:r>
+        <w:rPr>
+          <w:highlight w:val="green"/>
+        </w:rPr>
         <w:t xml:space="preserve"> 98% пользователей до 35 лет заходят в интернет ежедневно, 89% молодых пользователей </w:t>
       </w:r>
       <w:r>
+        <w:rPr>
+          <w:highlight w:val="green"/>
+        </w:rPr>
         <w:t>используют для этого смартфоны.</w:t>
       </w:r>
     </w:p>
     <w:p>
       <w:r>
+        <w:rPr>
+          <w:highlight w:val="green"/>
+        </w:rPr>
         <w:t xml:space="preserve">Наиболее распространёнными являются смартфоны с операционными системами </w:t>
       </w:r>
       <w:r>
         <w:rPr>
+          <w:highlight w:val="green"/>
           <w:lang w:val="en-US"/>
         </w:rPr>
         <w:t>iOS</w:t>
       </w:r>
       <w:r>
-        <w:t xml:space="preserve"> </w:t>
-      </w:r>
-      <w:r>
-        <w:t xml:space="preserve">и </w:t>
-      </w:r>
-      <w:r>
-        <w:rPr>
+        <w:rPr>
+          <w:highlight w:val="green"/>
+        </w:rPr>
+        <w:t xml:space="preserve"> и </w:t>
+      </w:r>
+      <w:r>
+        <w:rPr>
+          <w:highlight w:val="green"/>
           <w:lang w:val="en-US"/>
         </w:rPr>
         <w:t>Android</w:t>
       </w:r>
       <w:r>
+        <w:rPr>
+          <w:highlight w:val="green"/>
+        </w:rPr>
         <w:t xml:space="preserve">. </w:t>
       </w:r>
       <w:r>
-        <w:t>По сведениям из различных источников, доля рынка</w:t>
-      </w:r>
-      <w:r>
-        <w:t xml:space="preserve"> </w:t>
-      </w:r>
-      <w:r>
-        <w:t xml:space="preserve">смартфонов на </w:t>
-      </w:r>
-      <w:r>
-        <w:rPr>
-          <w:lang w:val="en-US"/>
-        </w:rPr>
-        <w:t>Android</w:t>
-      </w:r>
-      <w:r>
-        <w:t xml:space="preserve"> </w:t>
-      </w:r>
-      <w:r>
-        <w:t>занимает до 90% рынка Беларуси.</w:t>
-      </w:r>
-    </w:p>
-    <w:p>
-      <w:r>
-        <w:t xml:space="preserve">Изначально операционная система </w:t>
-      </w:r>
-      <w:r>
-        <w:rPr>
-          <w:lang w:val="en-US"/>
-        </w:rPr>
-        <w:t>Android</w:t>
-      </w:r>
-      <w:r>
-        <w:t xml:space="preserve"> </w:t>
-      </w:r>
-      <w:r>
-        <w:t xml:space="preserve">разрабатывалась компанией </w:t>
-      </w:r>
-      <w:r>
-        <w:rPr>
-          <w:lang w:val="en-US"/>
-        </w:rPr>
-        <w:t>Android</w:t>
-      </w:r>
-      <w:r>
-        <w:t xml:space="preserve"> </w:t>
-      </w:r>
-      <w:r>
-        <w:rPr>
-          <w:lang w:val="en-US"/>
-        </w:rPr>
-        <w:t>Inc</w:t>
-      </w:r>
-      <w:r>
-        <w:t>.</w:t>
-      </w:r>
-      <w:r>
-        <w:t xml:space="preserve">, но в 2005 году </w:t>
-      </w:r>
-      <w:r>
-        <w:t xml:space="preserve">компания </w:t>
-      </w:r>
-      <w:r>
-        <w:rPr>
-          <w:lang w:val="en-US"/>
-        </w:rPr>
-        <w:t>Google</w:t>
-      </w:r>
-      <w:r>
-        <w:t xml:space="preserve"> </w:t>
-      </w:r>
-      <w:r>
-        <w:t xml:space="preserve">купила компанию, занимавшуюся разработкой операционной системы. </w:t>
-      </w:r>
-      <w:r>
-        <w:t>Уже 23 сентября 2008 года официально вышла первая версия операционной системы и полноценный пакет разработчика</w:t>
-      </w:r>
-      <w:r>
-        <w:t xml:space="preserve"> </w:t>
-      </w:r>
-      <w:r>
-        <w:rPr>
-          <w:lang w:val="en-US"/>
-        </w:rPr>
-        <w:t>Software</w:t>
-      </w:r>
-      <w:r>
-        <w:t xml:space="preserve"> </w:t>
-      </w:r>
-      <w:r>
-        <w:rPr>
-          <w:lang w:val="en-US"/>
-        </w:rPr>
-        <w:t>Development</w:t>
-      </w:r>
-      <w:r>
-        <w:t xml:space="preserve"> </w:t>
-      </w:r>
-      <w:r>
-        <w:rPr>
-          <w:lang w:val="en-US"/>
-        </w:rPr>
-        <w:t>Kit</w:t>
-      </w:r>
-      <w:r>
-        <w:t xml:space="preserve"> </w:t>
-      </w:r>
-      <w:r>
-        <w:t xml:space="preserve">1.0 </w:t>
-      </w:r>
-      <w:r>
-        <w:t>(</w:t>
-      </w:r>
-      <w:r>
-        <w:rPr>
-          <w:lang w:val="en-US"/>
-        </w:rPr>
-        <w:t>SDK</w:t>
-      </w:r>
-      <w:r>
-        <w:t xml:space="preserve"> 1.0</w:t>
-      </w:r>
-      <w:r>
-        <w:t>)</w:t>
-      </w:r>
-      <w:r>
-        <w:t xml:space="preserve">. </w:t>
-      </w:r>
-      <w:r>
-        <w:t xml:space="preserve">С тех пор компания </w:t>
-      </w:r>
-      <w:r>
-        <w:rPr>
-          <w:lang w:val="en-US"/>
-        </w:rPr>
-        <w:t>Google</w:t>
-      </w:r>
-      <w:r>
-        <w:t xml:space="preserve"> </w:t>
-      </w:r>
-      <w:r>
-        <w:t>продолжает непрерывную работу над разработкой системы и регулярно выпускает новый версии продукта</w:t>
-      </w:r>
-      <w:r>
-        <w:t>.</w:t>
-      </w:r>
-    </w:p>
-    <w:p>
-      <w:r>
-        <w:rPr>
-          <w:lang w:val="en-US"/>
-        </w:rPr>
-        <w:t>Android</w:t>
-      </w:r>
-      <w:r>
-        <w:t xml:space="preserve"> – </w:t>
-      </w:r>
-      <w:r>
-        <w:t xml:space="preserve">операционная система, разработанная на базе ядра </w:t>
-      </w:r>
-      <w:r>
-        <w:rPr>
-          <w:lang w:val="en-US"/>
-        </w:rPr>
-        <w:t>Linux</w:t>
-      </w:r>
-      <w:r>
-        <w:t>.</w:t>
-      </w:r>
-      <w:r>
-        <w:t xml:space="preserve"> </w:t>
-      </w:r>
-      <w:r>
-        <w:t>Android позволяет создавать Java-приложения, управляющие устройством через разработанные Google библиотеки.</w:t>
-      </w:r>
-      <w:r>
-        <w:t xml:space="preserve"> </w:t>
-      </w:r>
-      <w:r>
-        <w:rPr>
-          <w:lang w:val="en-US"/>
-        </w:rPr>
-        <w:t>Android</w:t>
-      </w:r>
-      <w:r>
-        <w:t xml:space="preserve"> </w:t>
-      </w:r>
-      <w:r>
-        <w:t>– открытая операционная система,</w:t>
-      </w:r>
-      <w:r>
-        <w:t xml:space="preserve"> которая предоставляет возможности интеграции с огромным и постоянно растущим числом сервисов от компании </w:t>
-      </w:r>
-      <w:r>
-        <w:rPr>
-          <w:lang w:val="en-US"/>
-        </w:rPr>
-        <w:t>Google</w:t>
-      </w:r>
-      <w:r>
-        <w:t>.</w:t>
-      </w:r>
-      <w:r>
-        <w:t xml:space="preserve"> Открытость операционной системы дает возможность настройки смартфона под </w:t>
-      </w:r>
-      <w:r>
-        <w:t xml:space="preserve">определенного </w:t>
+        <w:rPr>
+          <w:highlight w:val="green"/>
+        </w:rPr>
+        <w:t xml:space="preserve">По сведениям из </w:t>
       </w:r>
       <w:bookmarkStart w:id="7" w:name="_GoBack"/>
       <w:bookmarkEnd w:id="7"/>
       <w:r>
+        <w:rPr>
+          <w:highlight w:val="green"/>
+        </w:rPr>
+        <w:t>различных источников, доля рынка</w:t>
+      </w:r>
+      <w:r>
+        <w:rPr>
+          <w:highlight w:val="green"/>
+        </w:rPr>
+        <w:t xml:space="preserve"> смартфонов на </w:t>
+      </w:r>
+      <w:r>
+        <w:rPr>
+          <w:highlight w:val="green"/>
+          <w:lang w:val="en-US"/>
+        </w:rPr>
+        <w:t>Android</w:t>
+      </w:r>
+      <w:r>
+        <w:rPr>
+          <w:highlight w:val="green"/>
+        </w:rPr>
+        <w:t xml:space="preserve"> занимает до 90% рынка Беларуси.</w:t>
+      </w:r>
+      <w:r>
+        <w:rPr>
+          <w:highlight w:val="green"/>
+        </w:rPr>
+        <w:t>- введение</w:t>
+      </w:r>
+    </w:p>
+    <w:p>
+      <w:r>
+        <w:t xml:space="preserve">Изначально операционная система </w:t>
+      </w:r>
+      <w:r>
+        <w:rPr>
+          <w:lang w:val="en-US"/>
+        </w:rPr>
+        <w:t>Android</w:t>
+      </w:r>
+      <w:r>
+        <w:t xml:space="preserve"> </w:t>
+      </w:r>
+      <w:r>
+        <w:t xml:space="preserve">разрабатывалась компанией </w:t>
+      </w:r>
+      <w:r>
+        <w:rPr>
+          <w:lang w:val="en-US"/>
+        </w:rPr>
+        <w:t>Android</w:t>
+      </w:r>
+      <w:r>
+        <w:t xml:space="preserve"> </w:t>
+      </w:r>
+      <w:r>
+        <w:rPr>
+          <w:lang w:val="en-US"/>
+        </w:rPr>
+        <w:t>Inc</w:t>
+      </w:r>
+      <w:r>
+        <w:t>.</w:t>
+      </w:r>
+      <w:r>
+        <w:t xml:space="preserve">, но в 2005 году </w:t>
+      </w:r>
+      <w:r>
+        <w:t xml:space="preserve">компания </w:t>
+      </w:r>
+      <w:r>
+        <w:rPr>
+          <w:lang w:val="en-US"/>
+        </w:rPr>
+        <w:t>Google</w:t>
+      </w:r>
+      <w:r>
+        <w:t xml:space="preserve"> </w:t>
+      </w:r>
+      <w:r>
+        <w:t xml:space="preserve">купила компанию, занимавшуюся разработкой операционной системы. </w:t>
+      </w:r>
+      <w:r>
+        <w:t>Уже 23 сентября 2008 года официально вышла первая версия операционной системы и полноценный пакет разработчика</w:t>
+      </w:r>
+      <w:r>
+        <w:t xml:space="preserve"> </w:t>
+      </w:r>
+      <w:r>
+        <w:rPr>
+          <w:lang w:val="en-US"/>
+        </w:rPr>
+        <w:t>Software</w:t>
+      </w:r>
+      <w:r>
+        <w:t xml:space="preserve"> </w:t>
+      </w:r>
+      <w:r>
+        <w:rPr>
+          <w:lang w:val="en-US"/>
+        </w:rPr>
+        <w:t>Development</w:t>
+      </w:r>
+      <w:r>
+        <w:t xml:space="preserve"> </w:t>
+      </w:r>
+      <w:r>
+        <w:rPr>
+          <w:lang w:val="en-US"/>
+        </w:rPr>
+        <w:t>Kit</w:t>
+      </w:r>
+      <w:r>
+        <w:t xml:space="preserve"> </w:t>
+      </w:r>
+      <w:r>
+        <w:t xml:space="preserve">1.0 </w:t>
+      </w:r>
+      <w:r>
+        <w:t>(</w:t>
+      </w:r>
+      <w:r>
+        <w:rPr>
+          <w:lang w:val="en-US"/>
+        </w:rPr>
+        <w:t>SDK</w:t>
+      </w:r>
+      <w:r>
+        <w:t xml:space="preserve"> 1.0</w:t>
+      </w:r>
+      <w:r>
+        <w:t>)</w:t>
+      </w:r>
+      <w:r>
+        <w:t xml:space="preserve">. </w:t>
+      </w:r>
+      <w:r>
+        <w:t xml:space="preserve">С тех пор компания </w:t>
+      </w:r>
+      <w:r>
+        <w:rPr>
+          <w:lang w:val="en-US"/>
+        </w:rPr>
+        <w:t>Google</w:t>
+      </w:r>
+      <w:r>
+        <w:t xml:space="preserve"> </w:t>
+      </w:r>
+      <w:r>
+        <w:t>продолжает непрерывную работу над разработкой системы и регулярно выпускает новый версии продукта</w:t>
+      </w:r>
+      <w:r>
+        <w:t>.</w:t>
+      </w:r>
+    </w:p>
+    <w:p>
+      <w:r>
+        <w:rPr>
+          <w:lang w:val="en-US"/>
+        </w:rPr>
+        <w:t>Android</w:t>
+      </w:r>
+      <w:r>
+        <w:t xml:space="preserve"> – </w:t>
+      </w:r>
+      <w:r>
+        <w:t xml:space="preserve">операционная система, разработанная на базе ядра </w:t>
+      </w:r>
+      <w:r>
+        <w:rPr>
+          <w:lang w:val="en-US"/>
+        </w:rPr>
+        <w:t>Linux</w:t>
+      </w:r>
+      <w:r>
+        <w:t>.</w:t>
+      </w:r>
+      <w:r>
+        <w:t xml:space="preserve"> </w:t>
+      </w:r>
+      <w:r>
+        <w:t>Android позволяет создавать Java-приложения, управляющие устройством через разработанные Google библиотеки.</w:t>
+      </w:r>
+      <w:r>
+        <w:t xml:space="preserve"> </w:t>
+      </w:r>
+      <w:r>
+        <w:rPr>
+          <w:lang w:val="en-US"/>
+        </w:rPr>
+        <w:t>Android</w:t>
+      </w:r>
+      <w:r>
+        <w:t xml:space="preserve"> </w:t>
+      </w:r>
+      <w:r>
+        <w:t>– открытая операционная система,</w:t>
+      </w:r>
+      <w:r>
+        <w:t xml:space="preserve"> которая предоставляет возможности интеграции с огромным и постоянно растущим числом сервисов от компании </w:t>
+      </w:r>
+      <w:r>
+        <w:rPr>
+          <w:lang w:val="en-US"/>
+        </w:rPr>
+        <w:t>Google</w:t>
+      </w:r>
+      <w:r>
+        <w:t>.</w:t>
+      </w:r>
+      <w:r>
+        <w:t xml:space="preserve"> Открытость операционной системы дает возможность настройки смартфона под </w:t>
+      </w:r>
+      <w:r>
+        <w:t xml:space="preserve">определенного </w:t>
+      </w:r>
+      <w:r>
         <w:t>пользователя</w:t>
       </w:r>
       <w:r>
@@ -3532,84 +3580,445 @@
       <w:bookmarkEnd w:id="6"/>
     </w:p>
     <w:p>
-      <w:pPr>
+      <w:r>
+        <w:rPr>
+          <w:lang w:val="en-US"/>
+        </w:rPr>
+        <w:t>A</w:t>
+      </w:r>
+      <w:r>
+        <w:rPr>
+          <w:lang w:val="en-US"/>
+        </w:rPr>
+        <w:t>ndroid</w:t>
+      </w:r>
+      <w:r>
+        <w:t xml:space="preserve"> </w:t>
+      </w:r>
+      <w:r>
+        <w:rPr>
+          <w:lang w:val="en-US"/>
+        </w:rPr>
+        <w:t>Studio</w:t>
+      </w:r>
+      <w:r>
+        <w:t xml:space="preserve"> – </w:t>
+      </w:r>
+      <w:r>
+        <w:t>интегрированная среда разработки</w:t>
+      </w:r>
+      <w:r>
+        <w:t xml:space="preserve"> (</w:t>
+      </w:r>
+      <w:r>
+        <w:rPr>
+          <w:lang w:val="en-US"/>
+        </w:rPr>
+        <w:t>IDE</w:t>
+      </w:r>
+      <w:r>
+        <w:t>)</w:t>
+      </w:r>
+      <w:r>
+        <w:t xml:space="preserve"> для работы с платформой </w:t>
+      </w:r>
+      <w:r>
+        <w:rPr>
+          <w:lang w:val="en-US"/>
+        </w:rPr>
+        <w:t>Android</w:t>
+      </w:r>
+      <w:r>
+        <w:t xml:space="preserve">. </w:t>
+      </w:r>
+      <w:r>
+        <w:rPr>
+          <w:lang w:val="en-US"/>
+        </w:rPr>
+        <w:t>Android</w:t>
+      </w:r>
+      <w:r>
+        <w:t xml:space="preserve"> </w:t>
+      </w:r>
+      <w:r>
+        <w:rPr>
+          <w:lang w:val="en-US"/>
+        </w:rPr>
+        <w:t>Studio</w:t>
+      </w:r>
+      <w:r>
+        <w:t xml:space="preserve"> </w:t>
+      </w:r>
+      <w:r>
+        <w:t xml:space="preserve">была разработана компанией </w:t>
+      </w:r>
+      <w:r>
+        <w:rPr>
+          <w:lang w:val="en-US"/>
+        </w:rPr>
+        <w:t>Google</w:t>
+      </w:r>
+      <w:r>
+        <w:t xml:space="preserve"> </w:t>
+      </w:r>
+      <w:r>
+        <w:t xml:space="preserve">на основе программного обеспечения </w:t>
+      </w:r>
+      <w:proofErr w:type="spellStart"/>
+      <w:r>
+        <w:rPr>
+          <w:lang w:val="en-US"/>
+        </w:rPr>
+        <w:t>Intellij</w:t>
+      </w:r>
+      <w:proofErr w:type="spellEnd"/>
+      <w:r>
+        <w:t xml:space="preserve"> </w:t>
+      </w:r>
+      <w:r>
+        <w:rPr>
+          <w:lang w:val="en-US"/>
+        </w:rPr>
+        <w:t>IDEA</w:t>
+      </w:r>
+      <w:r>
+        <w:t xml:space="preserve"> </w:t>
+      </w:r>
+      <w:r>
+        <w:t xml:space="preserve">от компании </w:t>
+      </w:r>
+      <w:proofErr w:type="spellStart"/>
+      <w:r>
+        <w:rPr>
+          <w:lang w:val="en-US"/>
+        </w:rPr>
+        <w:t>JetBrains</w:t>
+      </w:r>
+      <w:proofErr w:type="spellEnd"/>
+      <w:r>
+        <w:t>.</w:t>
+      </w:r>
+      <w:r>
+        <w:t xml:space="preserve"> Первая версия 1.0 была выпущена в 2014 году</w:t>
+      </w:r>
+      <w:r>
+        <w:t xml:space="preserve">, хотя среда разработки была доступна с версии 0.1, опубликованной в мае 2013 года. </w:t>
+      </w:r>
+      <w:r>
+        <w:rPr>
+          <w:lang w:val="en-US"/>
+        </w:rPr>
+        <w:t>Android</w:t>
+      </w:r>
+      <w:r>
+        <w:t xml:space="preserve"> </w:t>
+      </w:r>
+      <w:r>
+        <w:rPr>
+          <w:lang w:val="en-US"/>
+        </w:rPr>
+        <w:t>Studio</w:t>
+      </w:r>
+      <w:r>
+        <w:t xml:space="preserve"> </w:t>
+      </w:r>
+      <w:r>
+        <w:t xml:space="preserve">является официальным средством разработки </w:t>
+      </w:r>
+      <w:r>
+        <w:rPr>
+          <w:lang w:val="en-US"/>
+        </w:rPr>
+        <w:t>Android</w:t>
+      </w:r>
+      <w:r>
+        <w:t xml:space="preserve"> </w:t>
+      </w:r>
+      <w:r>
+        <w:t xml:space="preserve">приложений и, так же как и </w:t>
+      </w:r>
+      <w:r>
+        <w:t xml:space="preserve">операционная система, постоянно поддерживается и улучшается компанией </w:t>
+      </w:r>
+      <w:r>
+        <w:rPr>
+          <w:lang w:val="en-US"/>
+        </w:rPr>
+        <w:t>Google</w:t>
+      </w:r>
+      <w:r>
+        <w:t>.</w:t>
+      </w:r>
+    </w:p>
+    <w:p>
+      <w:r>
+        <w:rPr>
+          <w:lang w:val="en-US"/>
+        </w:rPr>
+        <w:t>Android</w:t>
+      </w:r>
+      <w:r>
+        <w:t xml:space="preserve"> </w:t>
+      </w:r>
+      <w:r>
+        <w:rPr>
+          <w:lang w:val="en-US"/>
+        </w:rPr>
+        <w:t>Studio</w:t>
+      </w:r>
+      <w:r>
+        <w:t xml:space="preserve"> </w:t>
+      </w:r>
+      <w:r>
+        <w:t xml:space="preserve">предоставляет множество встроенных функций, позволяющих </w:t>
+      </w:r>
+      <w:r>
+        <w:t xml:space="preserve">максимизировать производительность разработчика и автоматизировать его рутинную работу, позволяя разрабатывать приложения максимально эффективно. </w:t>
+      </w:r>
+    </w:p>
+    <w:p>
+      <w:r>
         <w:rPr>
           <w:highlight w:val="yellow"/>
         </w:rPr>
-      </w:pPr>
+        <w:t xml:space="preserve">На рисунке ниже представлен главный экран </w:t>
+      </w:r>
       <w:r>
         <w:rPr>
           <w:highlight w:val="yellow"/>
           <w:lang w:val="en-US"/>
         </w:rPr>
-        <w:t>A</w:t>
+        <w:t>Android</w:t>
       </w:r>
       <w:r>
         <w:rPr>
           <w:highlight w:val="yellow"/>
-          <w:lang w:val="en-US"/>
-        </w:rPr>
-        <w:t>ndroid</w:t>
+        </w:rPr>
+        <w:t xml:space="preserve"> </w:t>
       </w:r>
       <w:r>
         <w:rPr>
           <w:highlight w:val="yellow"/>
-        </w:rPr>
+          <w:lang w:val="en-US"/>
+        </w:rPr>
+        <w:t>Studio</w:t>
+      </w:r>
+    </w:p>
+    <w:p>
+      <w:r>
+        <w:t xml:space="preserve">При установке </w:t>
+      </w:r>
+      <w:r>
+        <w:rPr>
+          <w:lang w:val="en-US"/>
+        </w:rPr>
+        <w:t>Android</w:t>
+      </w:r>
+      <w:r>
         <w:t xml:space="preserve"> </w:t>
       </w:r>
       <w:r>
         <w:rPr>
+          <w:lang w:val="en-US"/>
+        </w:rPr>
+        <w:t>Studio</w:t>
+      </w:r>
+      <w:r>
+        <w:t xml:space="preserve"> </w:t>
+      </w:r>
+      <w:r>
+        <w:t>уст</w:t>
+      </w:r>
+      <w:r>
+        <w:t>анавливается ряд дополнительн</w:t>
+      </w:r>
+      <w:r>
+        <w:t xml:space="preserve">ых </w:t>
+      </w:r>
+      <w:r>
+        <w:t>инструментов</w:t>
+      </w:r>
+      <w:r>
+        <w:t xml:space="preserve">, </w:t>
+      </w:r>
+      <w:r>
+        <w:t>таких</w:t>
+      </w:r>
+      <w:r>
+        <w:t xml:space="preserve"> как </w:t>
+      </w:r>
+      <w:r>
+        <w:rPr>
+          <w:lang w:val="en-US"/>
+        </w:rPr>
+        <w:t>Android</w:t>
+      </w:r>
+      <w:r>
+        <w:t xml:space="preserve"> </w:t>
+      </w:r>
+      <w:r>
+        <w:rPr>
+          <w:lang w:val="en-US"/>
+        </w:rPr>
+        <w:t>SDK</w:t>
+      </w:r>
+      <w:r>
+        <w:t xml:space="preserve"> и </w:t>
+      </w:r>
+      <w:r>
+        <w:rPr>
+          <w:lang w:val="en-US"/>
+        </w:rPr>
+        <w:t>Android</w:t>
+      </w:r>
+      <w:r>
+        <w:t xml:space="preserve"> </w:t>
+      </w:r>
+      <w:r>
+        <w:rPr>
+          <w:lang w:val="en-US"/>
+        </w:rPr>
+        <w:t>Virtual</w:t>
+      </w:r>
+      <w:r>
+        <w:t xml:space="preserve"> </w:t>
+      </w:r>
+      <w:r>
+        <w:rPr>
+          <w:lang w:val="en-US"/>
+        </w:rPr>
+        <w:t>Device</w:t>
+      </w:r>
+      <w:r>
+        <w:t xml:space="preserve"> (</w:t>
+      </w:r>
+      <w:r>
+        <w:rPr>
+          <w:lang w:val="en-US"/>
+        </w:rPr>
+        <w:t>AVD</w:t>
+      </w:r>
+      <w:r>
+        <w:t xml:space="preserve">). </w:t>
+      </w:r>
+      <w:r>
+        <w:rPr>
+          <w:lang w:val="en-US"/>
+        </w:rPr>
+        <w:t>Android</w:t>
+      </w:r>
+      <w:r>
+        <w:t xml:space="preserve"> </w:t>
+      </w:r>
+      <w:r>
+        <w:rPr>
+          <w:lang w:val="en-US"/>
+        </w:rPr>
+        <w:t>Virtual</w:t>
+      </w:r>
+      <w:r>
+        <w:t xml:space="preserve"> </w:t>
+      </w:r>
+      <w:r>
+        <w:rPr>
+          <w:lang w:val="en-US"/>
+        </w:rPr>
+        <w:t>Device</w:t>
+      </w:r>
+      <w:r>
+        <w:t xml:space="preserve"> – </w:t>
+      </w:r>
+      <w:r>
+        <w:t xml:space="preserve">эмулятор реального девайса на </w:t>
+      </w:r>
+      <w:r>
+        <w:rPr>
+          <w:lang w:val="en-US"/>
+        </w:rPr>
+        <w:t>Android</w:t>
+      </w:r>
+      <w:r>
+        <w:t xml:space="preserve">. </w:t>
+      </w:r>
+      <w:r>
+        <w:t xml:space="preserve">В зависимости от назначения разрабатываемого приложения можно создавать </w:t>
+      </w:r>
+      <w:r>
+        <w:t xml:space="preserve">различный </w:t>
+      </w:r>
+      <w:r>
+        <w:lastRenderedPageBreak/>
+        <w:t xml:space="preserve">виртуальные устройства, от обычных смартфонов до телевизоров и умных часов. При создании устройства можно задать </w:t>
+      </w:r>
+      <w:r>
+        <w:t xml:space="preserve">собственные </w:t>
+      </w:r>
+      <w:r>
+        <w:t>характеристики</w:t>
+      </w:r>
+      <w:r>
+        <w:t xml:space="preserve">, такие как диагональ экрана, его ширина и высота, объем памяти и версию операционной систем. </w:t>
+      </w:r>
+      <w:r>
+        <w:t>Этот инструмент позволяет отла</w:t>
+      </w:r>
+      <w:r>
+        <w:t>живать и тестировать приложение, поддерживаемое на любом устройстве, вне зависимости от его отдельных характеристик.</w:t>
+      </w:r>
+    </w:p>
+    <w:p>
+      <w:r>
+        <w:rPr>
+          <w:lang w:val="en-US"/>
+        </w:rPr>
+        <w:t>AVD</w:t>
+      </w:r>
+      <w:r>
+        <w:t xml:space="preserve"> позволяет не только запускать приложения, но и полноценно работать с ними. Инструмент эмулирует все основные системы устройства: работа с виртуальной клавиатурой, </w:t>
+      </w:r>
+      <w:r>
+        <w:t xml:space="preserve">работу с мобильной сетью и сетями </w:t>
+      </w:r>
+      <w:r>
+        <w:rPr>
+          <w:lang w:val="en-US"/>
+        </w:rPr>
+        <w:t>Wi</w:t>
+      </w:r>
+      <w:r>
+        <w:t>-</w:t>
+      </w:r>
+      <w:r>
+        <w:rPr>
+          <w:lang w:val="en-US"/>
+        </w:rPr>
+        <w:t>Fi</w:t>
+      </w:r>
+      <w:r>
+        <w:t xml:space="preserve">, </w:t>
+      </w:r>
+      <w:r>
+        <w:t xml:space="preserve">работу с </w:t>
+      </w:r>
+      <w:r>
+        <w:rPr>
+          <w:lang w:val="en-US"/>
+        </w:rPr>
+        <w:t>GPS</w:t>
+      </w:r>
+      <w:r>
+        <w:t xml:space="preserve"> </w:t>
+      </w:r>
+      <w:r>
+        <w:t>навигацией, физическими датчиками и кнопками устройства.</w:t>
+      </w:r>
+    </w:p>
+    <w:p>
+      <w:r>
+        <w:rPr>
           <w:highlight w:val="yellow"/>
-          <w:lang w:val="en-US"/>
-        </w:rPr>
-        <w:t>Studio</w:t>
-      </w:r>
-      <w:r>
-        <w:rPr>
-          <w:highlight w:val="yellow"/>
-        </w:rPr>
-        <w:t xml:space="preserve"> – </w:t>
-      </w:r>
-    </w:p>
-    <w:p>
-      <w:pPr>
-        <w:rPr>
-          <w:highlight w:val="yellow"/>
-        </w:rPr>
-      </w:pPr>
-      <w:r>
-        <w:rPr>
-          <w:highlight w:val="yellow"/>
-        </w:rPr>
-        <w:t xml:space="preserve">На рисунке ниже представлен главный экран </w:t>
-      </w:r>
-      <w:r>
-        <w:rPr>
-          <w:highlight w:val="yellow"/>
-          <w:lang w:val="en-US"/>
-        </w:rPr>
-        <w:t>Android</w:t>
-      </w:r>
-      <w:r>
-        <w:rPr>
-          <w:highlight w:val="yellow"/>
-        </w:rPr>
-        <w:t xml:space="preserve"> </w:t>
-      </w:r>
-      <w:r>
-        <w:rPr>
-          <w:highlight w:val="yellow"/>
-          <w:lang w:val="en-US"/>
-        </w:rPr>
-        <w:t>Studio</w:t>
-      </w:r>
-    </w:p>
-    <w:p>
-      <w:r>
-        <w:rPr>
-          <w:highlight w:val="yellow"/>
-        </w:rPr>
-        <w:t>Эмулятор</w:t>
+        </w:rPr>
+        <w:t>Рисунок</w:t>
       </w:r>
     </w:p>
     <w:p>
@@ -3736,7 +4145,6 @@
         <w:ind w:left="0" w:firstLine="1069"/>
       </w:pPr>
       <w:r>
-        <w:lastRenderedPageBreak/>
         <w:t>Невозможность повторного использования кода. Код данных, написанный в реализации интерфейса, можно использовать только в связке с этим интерфейсом. Логика, реализованная в интерфейсе, может быть использована только с этим интерфейсом.</w:t>
       </w:r>
     </w:p>
@@ -3786,6 +4194,7 @@
         <w:rPr>
           <w:lang w:val="en-US"/>
         </w:rPr>
+        <w:lastRenderedPageBreak/>
         <w:t>MV</w:t>
       </w:r>
       <w:r>
@@ -4094,154 +4503,154 @@
     </w:p>
     <w:p>
       <w:r>
+        <w:t xml:space="preserve">Одним из первых шаблонов разделения представления от логики и модели стал шаблон </w:t>
+      </w:r>
+      <w:r>
+        <w:rPr>
+          <w:lang w:val="en-US"/>
+        </w:rPr>
+        <w:t>Model</w:t>
+      </w:r>
+      <w:r>
+        <w:t>-</w:t>
+      </w:r>
+      <w:r>
+        <w:rPr>
+          <w:lang w:val="en-US"/>
+        </w:rPr>
+        <w:t>View</w:t>
+      </w:r>
+      <w:r>
+        <w:t>-</w:t>
+      </w:r>
+      <w:r>
+        <w:rPr>
+          <w:lang w:val="en-US"/>
+        </w:rPr>
+        <w:t>Controller</w:t>
+      </w:r>
+      <w:r>
+        <w:t xml:space="preserve">. Концепция MVC была описана в </w:t>
+      </w:r>
+      <w:r>
+        <w:t xml:space="preserve">конце 1970-х годов </w:t>
+      </w:r>
+      <w:r>
+        <w:t>Трюгве Реенскаугом</w:t>
+      </w:r>
+      <w:r>
+        <w:t>, работавшем над языком программирования «</w:t>
+      </w:r>
+      <w:r>
+        <w:rPr>
+          <w:lang w:val="en-US"/>
+        </w:rPr>
+        <w:t>Smalltalk</w:t>
+      </w:r>
+      <w:r>
+        <w:t>». Этот шаблон в корне изменил взгляд на проектирование приложений с пользовательским интерфейсом.</w:t>
+      </w:r>
+    </w:p>
+    <w:p>
+      <w:r>
+        <w:rPr>
+          <w:b/>
+          <w:lang w:val="en-US"/>
+        </w:rPr>
+        <w:t>Controller</w:t>
+      </w:r>
+      <w:r>
+        <w:rPr>
+          <w:b/>
+        </w:rPr>
+        <w:t xml:space="preserve">. </w:t>
+      </w:r>
+      <w:r>
+        <w:t>Контроллер</w:t>
+      </w:r>
+      <w:r>
+        <w:t xml:space="preserve"> представляет собой управляющую логику и </w:t>
+      </w:r>
+      <w:r>
+        <w:t xml:space="preserve">отвечает за взаимодействие модели и представления. </w:t>
+      </w:r>
+      <w:r>
+        <w:t>Контроллер направляет данные от пользователя к системе</w:t>
+      </w:r>
+      <w:r>
+        <w:t xml:space="preserve"> и обновляет модель или представление. Когда пользователь взаимодействует с приложением, контроллер получает уведомление о действиях пользователя и решает, что с ними делать.</w:t>
+      </w:r>
+    </w:p>
+    <w:p>
+      <w:r>
+        <w:rPr>
+          <w:highlight w:val="yellow"/>
+        </w:rPr>
+        <w:t>Поскольку шаблон был разработан во времена, когда программирование кардинально отличалось от того, что мы знаем сейчас,</w:t>
+      </w:r>
+      <w:r>
+        <w:t xml:space="preserve"> н</w:t>
+      </w:r>
+      <w:r>
+        <w:t xml:space="preserve">ет строгих правил реализации шаблона </w:t>
+      </w:r>
+      <w:r>
+        <w:rPr>
+          <w:lang w:val="en-US"/>
+        </w:rPr>
+        <w:t>MVC</w:t>
+      </w:r>
+      <w:r>
+        <w:t xml:space="preserve">. </w:t>
+      </w:r>
+      <w:r>
+        <w:t xml:space="preserve">Запросы к базам данных, валидация данных, реализация бизнес-логики может размещаться как в модели, так и в контроллере. </w:t>
+      </w:r>
+      <w:r>
+        <w:t xml:space="preserve">В зависимости от </w:t>
+      </w:r>
+      <w:r>
+        <w:t>размещения этих функций</w:t>
+      </w:r>
+      <w:r>
+        <w:t xml:space="preserve">, модель может трактоваться по-разному. Различают </w:t>
+      </w:r>
+      <w:r>
+        <w:rPr>
+          <w:i/>
+        </w:rPr>
+        <w:t>пассивную</w:t>
+      </w:r>
+      <w:r>
+        <w:t xml:space="preserve"> и </w:t>
+      </w:r>
+      <w:r>
+        <w:rPr>
+          <w:i/>
+        </w:rPr>
+        <w:t>активную</w:t>
+      </w:r>
+      <w:r>
+        <w:t xml:space="preserve"> модели.</w:t>
+      </w:r>
+    </w:p>
+    <w:p>
+      <w:r>
+        <w:t>П</w:t>
+      </w:r>
+      <w:r>
+        <w:t>ассивная</w:t>
+      </w:r>
+      <w:r>
+        <w:t xml:space="preserve"> модель не имеет никаких средств воздействия ни на представление, ни на контроллер. </w:t>
+      </w:r>
+      <w:r>
+        <w:t>В таком случаем модель используется исключительно в качестве источника данных. Все изменения в модели отслеживаются контроллером, который обновляет представление.</w:t>
+      </w:r>
+    </w:p>
+    <w:p>
+      <w:r>
         <w:lastRenderedPageBreak/>
-        <w:t xml:space="preserve">Одним из первых шаблонов разделения представления от логики и модели стал шаблон </w:t>
-      </w:r>
-      <w:r>
-        <w:rPr>
-          <w:lang w:val="en-US"/>
-        </w:rPr>
-        <w:t>Model</w:t>
-      </w:r>
-      <w:r>
-        <w:t>-</w:t>
-      </w:r>
-      <w:r>
-        <w:rPr>
-          <w:lang w:val="en-US"/>
-        </w:rPr>
-        <w:t>View</w:t>
-      </w:r>
-      <w:r>
-        <w:t>-</w:t>
-      </w:r>
-      <w:r>
-        <w:rPr>
-          <w:lang w:val="en-US"/>
-        </w:rPr>
-        <w:t>Controller</w:t>
-      </w:r>
-      <w:r>
-        <w:t xml:space="preserve">. Концепция MVC была описана в </w:t>
-      </w:r>
-      <w:r>
-        <w:t xml:space="preserve">конце 1970-х годов </w:t>
-      </w:r>
-      <w:r>
-        <w:t>Трюгве Реенскаугом</w:t>
-      </w:r>
-      <w:r>
-        <w:t>, работавшем над языком программирования «</w:t>
-      </w:r>
-      <w:r>
-        <w:rPr>
-          <w:lang w:val="en-US"/>
-        </w:rPr>
-        <w:t>Smalltalk</w:t>
-      </w:r>
-      <w:r>
-        <w:t>». Этот шаблон в корне изменил взгляд на проектирование приложений с пользовательским интерфейсом.</w:t>
-      </w:r>
-    </w:p>
-    <w:p>
-      <w:r>
-        <w:rPr>
-          <w:b/>
-          <w:lang w:val="en-US"/>
-        </w:rPr>
-        <w:t>Controller</w:t>
-      </w:r>
-      <w:r>
-        <w:rPr>
-          <w:b/>
-        </w:rPr>
-        <w:t xml:space="preserve">. </w:t>
-      </w:r>
-      <w:r>
-        <w:t>Контроллер</w:t>
-      </w:r>
-      <w:r>
-        <w:t xml:space="preserve"> представляет собой управляющую логику и </w:t>
-      </w:r>
-      <w:r>
-        <w:t xml:space="preserve">отвечает за взаимодействие модели и представления. </w:t>
-      </w:r>
-      <w:r>
-        <w:t>Контроллер направляет данные от пользователя к системе</w:t>
-      </w:r>
-      <w:r>
-        <w:t xml:space="preserve"> и обновляет модель или представление. Когда пользователь взаимодействует с приложением, контроллер получает уведомление о действиях пользователя и решает, что с ними делать.</w:t>
-      </w:r>
-    </w:p>
-    <w:p>
-      <w:r>
-        <w:rPr>
-          <w:highlight w:val="yellow"/>
-        </w:rPr>
-        <w:t>Поскольку шаблон был разработан во времена, когда программирование кардинально отличалось от того, что мы знаем сейчас,</w:t>
-      </w:r>
-      <w:r>
-        <w:t xml:space="preserve"> н</w:t>
-      </w:r>
-      <w:r>
-        <w:t xml:space="preserve">ет строгих правил реализации шаблона </w:t>
-      </w:r>
-      <w:r>
-        <w:rPr>
-          <w:lang w:val="en-US"/>
-        </w:rPr>
-        <w:t>MVC</w:t>
-      </w:r>
-      <w:r>
-        <w:t xml:space="preserve">. </w:t>
-      </w:r>
-      <w:r>
-        <w:t xml:space="preserve">Запросы к базам данных, валидация данных, реализация бизнес-логики может размещаться как в модели, так и в контроллере. </w:t>
-      </w:r>
-      <w:r>
-        <w:t xml:space="preserve">В зависимости от </w:t>
-      </w:r>
-      <w:r>
-        <w:t>размещения этих функций</w:t>
-      </w:r>
-      <w:r>
-        <w:t xml:space="preserve">, модель может трактоваться по-разному. Различают </w:t>
-      </w:r>
-      <w:r>
-        <w:rPr>
-          <w:i/>
-        </w:rPr>
-        <w:t>пассивную</w:t>
-      </w:r>
-      <w:r>
-        <w:t xml:space="preserve"> и </w:t>
-      </w:r>
-      <w:r>
-        <w:rPr>
-          <w:i/>
-        </w:rPr>
-        <w:t>активную</w:t>
-      </w:r>
-      <w:r>
-        <w:t xml:space="preserve"> модели.</w:t>
-      </w:r>
-    </w:p>
-    <w:p>
-      <w:r>
-        <w:t>П</w:t>
-      </w:r>
-      <w:r>
-        <w:t>ассивная</w:t>
-      </w:r>
-      <w:r>
-        <w:t xml:space="preserve"> модель не имеет никаких средств воздействия ни на представление, ни на контроллер. </w:t>
-      </w:r>
-      <w:r>
-        <w:t>В таком случаем модель используется исключительно в качестве источника данных. Все изменения в модели отслеживаются контроллером, который обновляет представление.</w:t>
-      </w:r>
-    </w:p>
-    <w:p>
-      <w:r>
         <w:t xml:space="preserve">Активная модель содержит не только данные, но и оповещает представление об изменениях. </w:t>
       </w:r>
       <w:r>
@@ -4454,149 +4863,149 @@
     </w:p>
     <w:p>
       <w:r>
+        <w:t xml:space="preserve">Часто информация, содержащаяся в модели не может быть непосредственно использована на представлении. Модель представления может преобразовывать данные из модели, дополнять их или собирать данные из нескольких источников. </w:t>
+      </w:r>
+      <w:r>
+        <w:rPr>
+          <w:highlight w:val="yellow"/>
+        </w:rPr>
+        <w:t>Это наиболее вероятно, когда у вас нет полного контроля над моделью. Например, если вы получаете данные от сторонних веб-сервисов или же из базы данных существующего приложения.</w:t>
+      </w:r>
+      <w:r>
+        <w:rPr>
+          <w:sz w:val="36"/>
+        </w:rPr>
+        <w:t xml:space="preserve"> </w:t>
+      </w:r>
+    </w:p>
+    <w:p>
+      <w:r>
+        <w:t>Модель представления хранит состояние пользовательского интерфейса. В свойствах могут храниться данные, никак не связанные с моделью. Это может быть элемент, выбранный в данный момент; ошибки валидации данных.</w:t>
+      </w:r>
+    </w:p>
+    <w:p>
+      <w:r>
+        <w:t>Представление может извлекать данные из модели представления и получать всю необходимую информацию для отображения.</w:t>
+      </w:r>
+      <w:r>
+        <w:t xml:space="preserve"> </w:t>
+      </w:r>
+      <w:r>
+        <w:rPr>
+          <w:highlight w:val="yellow"/>
+        </w:rPr>
+        <w:t>Одно из преимуществ такого подхода заключается в том, что вы можете создать логическое и полностью тестируемое представление вашего UI, не полагаясь на тестирование визуальных элементов.</w:t>
+      </w:r>
+    </w:p>
+    <w:p>
+      <w:pPr>
+        <w:pStyle w:val="Heading3"/>
+        <w:rPr>
+          <w:lang w:val="en-US"/>
+        </w:rPr>
+      </w:pPr>
+      <w:r>
+        <w:t>Шаблон</w:t>
+      </w:r>
+      <w:r>
+        <w:rPr>
+          <w:lang w:val="en-US"/>
+        </w:rPr>
+        <w:t xml:space="preserve"> </w:t>
+      </w:r>
+      <w:r>
+        <w:rPr>
+          <w:lang w:val="en-US"/>
+        </w:rPr>
+        <w:t>Model</w:t>
+      </w:r>
+      <w:r>
+        <w:rPr>
+          <w:lang w:val="en-US"/>
+        </w:rPr>
+        <w:t>-</w:t>
+      </w:r>
+      <w:r>
+        <w:rPr>
+          <w:lang w:val="en-US"/>
+        </w:rPr>
+        <w:t>View</w:t>
+      </w:r>
+      <w:r>
+        <w:rPr>
+          <w:lang w:val="en-US"/>
+        </w:rPr>
+        <w:t>-</w:t>
+      </w:r>
+      <w:r>
+        <w:rPr>
+          <w:lang w:val="en-US"/>
+        </w:rPr>
+        <w:t>ViewModel</w:t>
+      </w:r>
+      <w:bookmarkEnd w:id="10"/>
+    </w:p>
+    <w:p>
+      <w:r>
+        <w:t xml:space="preserve">Шаблон </w:t>
+      </w:r>
+      <w:r>
+        <w:rPr>
+          <w:lang w:val="en-US"/>
+        </w:rPr>
+        <w:t>MVVM</w:t>
+      </w:r>
+      <w:r>
+        <w:t xml:space="preserve"> </w:t>
+      </w:r>
+      <w:r>
+        <w:t xml:space="preserve">впервые был представлен Джоном Госсманом в 2005 году как модификация шаблона </w:t>
+      </w:r>
+      <w:r>
+        <w:rPr>
+          <w:lang w:val="en-US"/>
+        </w:rPr>
+        <w:t>Presentation</w:t>
+      </w:r>
+      <w:r>
+        <w:t xml:space="preserve"> </w:t>
+      </w:r>
+      <w:r>
+        <w:rPr>
+          <w:lang w:val="en-US"/>
+        </w:rPr>
+        <w:t>Model</w:t>
+      </w:r>
+      <w:r>
+        <w:t>.</w:t>
+      </w:r>
+    </w:p>
+    <w:p>
+      <w:r>
+        <w:rPr>
+          <w:b/>
+          <w:lang w:val="en-US"/>
+        </w:rPr>
+        <w:t>ViewModel</w:t>
+      </w:r>
+      <w:r>
+        <w:rPr>
+          <w:b/>
+        </w:rPr>
+        <w:t xml:space="preserve">. </w:t>
+      </w:r>
+    </w:p>
+    <w:p/>
+    <w:p>
+      <w:pPr>
+        <w:pStyle w:val="Heading3"/>
+        <w:rPr>
+          <w:lang w:val="en-US"/>
+        </w:rPr>
+      </w:pPr>
+      <w:bookmarkStart w:id="11" w:name="_Toc475642192"/>
+      <w:r>
         <w:lastRenderedPageBreak/>
-        <w:t xml:space="preserve">Часто информация, содержащаяся в модели не может быть непосредственно использована на представлении. Модель представления может преобразовывать данные из модели, дополнять их или собирать данные из нескольких источников. </w:t>
-      </w:r>
-      <w:r>
-        <w:rPr>
-          <w:highlight w:val="yellow"/>
-        </w:rPr>
-        <w:t>Это наиболее вероятно, когда у вас нет полного контроля над моделью. Например, если вы получаете данные от сторонних веб-сервисов или же из базы данных существующего приложения.</w:t>
-      </w:r>
-      <w:r>
-        <w:rPr>
-          <w:sz w:val="36"/>
-        </w:rPr>
-        <w:t xml:space="preserve"> </w:t>
-      </w:r>
-    </w:p>
-    <w:p>
-      <w:r>
-        <w:t>Модель представления хранит состояние пользовательского интерфейса. В свойствах могут храниться данные, никак не связанные с моделью. Это может быть элемент, выбранный в данный момент; ошибки валидации данных.</w:t>
-      </w:r>
-    </w:p>
-    <w:p>
-      <w:r>
-        <w:t>Представление может извлекать данные из модели представления и получать всю необходимую информацию для отображения.</w:t>
-      </w:r>
-      <w:r>
-        <w:t xml:space="preserve"> </w:t>
-      </w:r>
-      <w:r>
-        <w:rPr>
-          <w:highlight w:val="yellow"/>
-        </w:rPr>
-        <w:t>Одно из преимуществ такого подхода заключается в том, что вы можете создать логическое и полностью тестируемое представление вашего UI, не полагаясь на тестирование визуальных элементов.</w:t>
-      </w:r>
-    </w:p>
-    <w:p>
-      <w:pPr>
-        <w:pStyle w:val="Heading3"/>
-        <w:rPr>
-          <w:lang w:val="en-US"/>
-        </w:rPr>
-      </w:pPr>
-      <w:r>
-        <w:t>Шаблон</w:t>
-      </w:r>
-      <w:r>
-        <w:rPr>
-          <w:lang w:val="en-US"/>
-        </w:rPr>
-        <w:t xml:space="preserve"> </w:t>
-      </w:r>
-      <w:r>
-        <w:rPr>
-          <w:lang w:val="en-US"/>
-        </w:rPr>
-        <w:t>Model</w:t>
-      </w:r>
-      <w:r>
-        <w:rPr>
-          <w:lang w:val="en-US"/>
-        </w:rPr>
-        <w:t>-</w:t>
-      </w:r>
-      <w:r>
-        <w:rPr>
-          <w:lang w:val="en-US"/>
-        </w:rPr>
-        <w:t>View</w:t>
-      </w:r>
-      <w:r>
-        <w:rPr>
-          <w:lang w:val="en-US"/>
-        </w:rPr>
-        <w:t>-</w:t>
-      </w:r>
-      <w:r>
-        <w:rPr>
-          <w:lang w:val="en-US"/>
-        </w:rPr>
-        <w:t>ViewModel</w:t>
-      </w:r>
-      <w:bookmarkEnd w:id="10"/>
-    </w:p>
-    <w:p>
-      <w:r>
-        <w:t xml:space="preserve">Шаблон </w:t>
-      </w:r>
-      <w:r>
-        <w:rPr>
-          <w:lang w:val="en-US"/>
-        </w:rPr>
-        <w:t>MVVM</w:t>
-      </w:r>
-      <w:r>
-        <w:t xml:space="preserve"> </w:t>
-      </w:r>
-      <w:r>
-        <w:t xml:space="preserve">впервые был представлен Джоном Госсманом в 2005 году как модификация шаблона </w:t>
-      </w:r>
-      <w:r>
-        <w:rPr>
-          <w:lang w:val="en-US"/>
-        </w:rPr>
-        <w:t>Presentation</w:t>
-      </w:r>
-      <w:r>
-        <w:t xml:space="preserve"> </w:t>
-      </w:r>
-      <w:r>
-        <w:rPr>
-          <w:lang w:val="en-US"/>
-        </w:rPr>
-        <w:t>Model</w:t>
-      </w:r>
-      <w:r>
-        <w:t>.</w:t>
-      </w:r>
-    </w:p>
-    <w:p>
-      <w:r>
-        <w:rPr>
-          <w:b/>
-          <w:lang w:val="en-US"/>
-        </w:rPr>
-        <w:t>ViewModel</w:t>
-      </w:r>
-      <w:r>
-        <w:rPr>
-          <w:b/>
-        </w:rPr>
-        <w:t xml:space="preserve">. </w:t>
-      </w:r>
-    </w:p>
-    <w:p/>
-    <w:p>
-      <w:pPr>
-        <w:pStyle w:val="Heading3"/>
-        <w:rPr>
-          <w:lang w:val="en-US"/>
-        </w:rPr>
-      </w:pPr>
-      <w:bookmarkStart w:id="11" w:name="_Toc475642192"/>
-      <w:r>
         <w:t xml:space="preserve">Шаблон </w:t>
       </w:r>
       <w:bookmarkEnd w:id="11"/>
@@ -11190,7 +11599,7 @@
 </file>
 
 <file path=customXml/itemProps1.xml><?xml version="1.0" encoding="utf-8"?>
-<ds:datastoreItem xmlns:ds="http://schemas.openxmlformats.org/officeDocument/2006/customXml" ds:itemID="{B4C92E66-113D-44FA-93D3-4353622EE713}">
+<ds:datastoreItem xmlns:ds="http://schemas.openxmlformats.org/officeDocument/2006/customXml" ds:itemID="{66559F2E-8D60-4A10-BEEE-067A2044F431}">
   <ds:schemaRefs>
     <ds:schemaRef ds:uri="http://schemas.openxmlformats.org/officeDocument/2006/bibliography"/>
   </ds:schemaRefs>

</xml_diff>